<commit_message>
-> Renamed project to Oscilloscope (so that it is a finished item) -> Added average/max/min lines to oscilloscope (needs to be adjusted really or done per channel)
</commit_message>
<xml_diff>
--- a/Notes.docx
+++ b/Notes.docx
@@ -37,9 +37,10 @@
         <w:t>Respond to audio input with graphics</w:t>
       </w:r>
     </w:p>
-    <w:p/>
-    <w:p/>
-    <w:p/>
+    <w:p>
+      <w:bookmarkStart w:id="0" w:name="_GoBack"/>
+      <w:bookmarkEnd w:id="0"/>
+    </w:p>
     <w:p>
       <w:r>
         <w:t>Port Audio Implementation:</w:t>
@@ -146,8 +147,6 @@
       <w:r>
         <w:t>e of the recording every second, by checking a lockable data structure.</w:t>
       </w:r>
-      <w:bookmarkStart w:id="0" w:name="_GoBack"/>
-      <w:bookmarkEnd w:id="0"/>
     </w:p>
     <w:sectPr>
       <w:pgSz w:w="11906" w:h="16838"/>

</xml_diff>